<commit_message>
binary search, iterative method
</commit_message>
<xml_diff>
--- a/SEARCH ALGORITHMS.docx
+++ b/SEARCH ALGORITHMS.docx
@@ -6,24 +6,30 @@
       <w:pPr>
         <w:jc w:val="center"/>
         <w:rPr>
+          <w:rFonts w:ascii="PT Sans" w:hAnsi="PT Sans"/>
           <w:b/>
           <w:color w:val="525252" w:themeColor="accent3" w:themeShade="80"/>
           <w:sz w:val="40"/>
-        </w:rPr>
-      </w:pPr>
-      <w:r>
-        <w:rPr>
+          <w:szCs w:val="22"/>
+        </w:rPr>
+      </w:pPr>
+      <w:r>
+        <w:rPr>
+          <w:rFonts w:ascii="PT Sans" w:hAnsi="PT Sans"/>
           <w:b/>
           <w:color w:val="525252" w:themeColor="accent3" w:themeShade="80"/>
           <w:sz w:val="40"/>
+          <w:szCs w:val="22"/>
         </w:rPr>
         <w:t>S</w:t>
       </w:r>
       <w:r>
         <w:rPr>
+          <w:rFonts w:ascii="PT Sans" w:hAnsi="PT Sans"/>
           <w:b/>
           <w:color w:val="525252" w:themeColor="accent3" w:themeShade="80"/>
           <w:sz w:val="40"/>
+          <w:szCs w:val="22"/>
         </w:rPr>
         <w:t>EARCH ALGORITHMS</w:t>
       </w:r>
@@ -31,39 +37,715 @@
     <w:p>
       <w:pPr>
         <w:rPr>
+          <w:rFonts w:ascii="PT Sans" w:hAnsi="PT Sans"/>
           <w:b/>
           <w:color w:val="525252" w:themeColor="accent3" w:themeShade="80"/>
-          <w:sz w:val="40"/>
-        </w:rPr>
-      </w:pPr>
-    </w:p>
-    <w:p>
-      <w:pPr>
-        <w:rPr>
+          <w:sz w:val="22"/>
+          <w:szCs w:val="22"/>
+        </w:rPr>
+      </w:pPr>
+    </w:p>
+    <w:p>
+      <w:pPr>
+        <w:rPr>
+          <w:rFonts w:ascii="PT Sans" w:hAnsi="PT Sans"/>
           <w:b/>
           <w:color w:val="525252" w:themeColor="accent3" w:themeShade="80"/>
-          <w:sz w:val="32"/>
-        </w:rPr>
-      </w:pPr>
-      <w:r>
-        <w:rPr>
+          <w:sz w:val="28"/>
+          <w:szCs w:val="22"/>
+        </w:rPr>
+      </w:pPr>
+      <w:r>
+        <w:rPr>
+          <w:rFonts w:ascii="PT Sans" w:hAnsi="PT Sans"/>
           <w:b/>
           <w:color w:val="525252" w:themeColor="accent3" w:themeShade="80"/>
-          <w:sz w:val="32"/>
+          <w:sz w:val="28"/>
+          <w:szCs w:val="22"/>
         </w:rPr>
         <w:t>LINEAR SEARCH</w:t>
       </w:r>
     </w:p>
     <w:p>
       <w:pPr>
-        <w:rPr>
+        <w:pStyle w:val="ListParagraph"/>
+        <w:numPr>
+          <w:ilvl w:val="0"/>
+          <w:numId w:val="1"/>
+        </w:numPr>
+        <w:rPr>
+          <w:rFonts w:ascii="PT Sans" w:hAnsi="PT Sans"/>
+          <w:color w:val="000000" w:themeColor="text1"/>
+          <w:sz w:val="22"/>
+          <w:szCs w:val="22"/>
+        </w:rPr>
+      </w:pPr>
+      <w:r>
+        <w:rPr>
+          <w:rFonts w:ascii="PT Sans" w:hAnsi="PT Sans"/>
+          <w:color w:val="000000" w:themeColor="text1"/>
+          <w:sz w:val="22"/>
+          <w:szCs w:val="22"/>
+        </w:rPr>
+        <w:t>Array need not be sorted</w:t>
+      </w:r>
+    </w:p>
+    <w:p>
+      <w:pPr>
+        <w:ind w:left="360"/>
+        <w:rPr>
+          <w:rFonts w:ascii="PT Sans" w:hAnsi="PT Sans"/>
+          <w:color w:val="000000" w:themeColor="text1"/>
+          <w:sz w:val="15"/>
+          <w:szCs w:val="22"/>
+        </w:rPr>
+      </w:pPr>
+    </w:p>
+    <w:p>
+      <w:pPr>
+        <w:pStyle w:val="NormalWeb"/>
+        <w:shd w:val="clear" w:color="auto" w:fill="FFFFFF"/>
+        <w:spacing w:before="0" w:beforeAutospacing="0" w:after="150" w:afterAutospacing="0"/>
+        <w:jc w:val="center"/>
+        <w:textAlignment w:val="baseline"/>
+        <w:rPr>
+          <w:rFonts w:ascii="PT Sans" w:hAnsi="PT Sans" w:cs="Arial"/>
+          <w:sz w:val="22"/>
+          <w:szCs w:val="22"/>
+        </w:rPr>
+      </w:pPr>
+      <w:r>
+        <w:rPr>
+          <w:rFonts w:ascii="PT Sans" w:hAnsi="PT Sans" w:cs="Arial"/>
+          <w:sz w:val="22"/>
+          <w:szCs w:val="22"/>
+        </w:rPr>
+        <w:fldChar w:fldCharType="begin"/>
+      </w:r>
+      <w:r>
+        <w:rPr>
+          <w:rFonts w:ascii="PT Sans" w:hAnsi="PT Sans" w:cs="Arial"/>
+          <w:sz w:val="22"/>
+          <w:szCs w:val="22"/>
+        </w:rPr>
+        <w:instrText xml:space="preserve"> INCLUDEPICTURE "https://media.geeksforgeeks.org/wp-content/cdn-uploads/Linear-Search.png" \* MERGEFORMATINET </w:instrText>
+      </w:r>
+      <w:r>
+        <w:rPr>
+          <w:rFonts w:ascii="PT Sans" w:hAnsi="PT Sans" w:cs="Arial"/>
+          <w:sz w:val="22"/>
+          <w:szCs w:val="22"/>
+        </w:rPr>
+        <w:fldChar w:fldCharType="separate"/>
+      </w:r>
+      <w:r>
+        <w:rPr>
+          <w:rFonts w:ascii="PT Sans" w:hAnsi="PT Sans" w:cs="Arial"/>
+          <w:noProof/>
+          <w:sz w:val="22"/>
+          <w:szCs w:val="22"/>
+        </w:rPr>
+        <w:drawing>
+          <wp:inline distT="0" distB="0" distL="0" distR="0" wp14:anchorId="52E4682A" wp14:editId="6F4441CA">
+            <wp:extent cx="4383302" cy="1598239"/>
+            <wp:effectExtent l="0" t="0" r="0" b="2540"/>
+            <wp:docPr id="2" name="Picture 2" descr="https://media.geeksforgeeks.org/wp-content/cdn-uploads/Linear-Search.png"/>
+            <wp:cNvGraphicFramePr>
+              <a:graphicFrameLocks xmlns:a="http://schemas.openxmlformats.org/drawingml/2006/main" noChangeAspect="1"/>
+            </wp:cNvGraphicFramePr>
+            <a:graphic xmlns:a="http://schemas.openxmlformats.org/drawingml/2006/main">
+              <a:graphicData uri="http://schemas.openxmlformats.org/drawingml/2006/picture">
+                <pic:pic xmlns:pic="http://schemas.openxmlformats.org/drawingml/2006/picture">
+                  <pic:nvPicPr>
+                    <pic:cNvPr id="0" name="Picture 1" descr="https://media.geeksforgeeks.org/wp-content/cdn-uploads/Linear-Search.png"/>
+                    <pic:cNvPicPr>
+                      <a:picLocks noChangeAspect="1" noChangeArrowheads="1"/>
+                    </pic:cNvPicPr>
+                  </pic:nvPicPr>
+                  <pic:blipFill>
+                    <a:blip r:embed="rId5">
+                      <a:extLst>
+                        <a:ext uri="{28A0092B-C50C-407E-A947-70E740481C1C}">
+                          <a14:useLocalDpi xmlns:a14="http://schemas.microsoft.com/office/drawing/2010/main" val="0"/>
+                        </a:ext>
+                      </a:extLst>
+                    </a:blip>
+                    <a:srcRect/>
+                    <a:stretch>
+                      <a:fillRect/>
+                    </a:stretch>
+                  </pic:blipFill>
+                  <pic:spPr bwMode="auto">
+                    <a:xfrm>
+                      <a:off x="0" y="0"/>
+                      <a:ext cx="4418867" cy="1611207"/>
+                    </a:xfrm>
+                    <a:prstGeom prst="rect">
+                      <a:avLst/>
+                    </a:prstGeom>
+                    <a:noFill/>
+                    <a:ln>
+                      <a:noFill/>
+                    </a:ln>
+                  </pic:spPr>
+                </pic:pic>
+              </a:graphicData>
+            </a:graphic>
+          </wp:inline>
+        </w:drawing>
+      </w:r>
+      <w:r>
+        <w:rPr>
+          <w:rFonts w:ascii="PT Sans" w:hAnsi="PT Sans" w:cs="Arial"/>
+          <w:sz w:val="22"/>
+          <w:szCs w:val="22"/>
+        </w:rPr>
+        <w:fldChar w:fldCharType="end"/>
+      </w:r>
+    </w:p>
+    <w:p>
+      <w:pPr>
+        <w:pStyle w:val="NormalWeb"/>
+        <w:shd w:val="clear" w:color="auto" w:fill="FFFFFF"/>
+        <w:spacing w:before="0" w:beforeAutospacing="0" w:after="0" w:afterAutospacing="0"/>
+        <w:jc w:val="center"/>
+        <w:textAlignment w:val="baseline"/>
+        <w:rPr>
+          <w:rFonts w:ascii="PT Sans" w:hAnsi="PT Sans" w:cs="Arial"/>
+          <w:sz w:val="22"/>
+          <w:szCs w:val="22"/>
+        </w:rPr>
+      </w:pPr>
+      <w:r>
+        <w:rPr>
+          <w:rStyle w:val="Strong"/>
+          <w:rFonts w:ascii="PT Sans" w:hAnsi="PT Sans" w:cs="Arial"/>
+          <w:sz w:val="22"/>
+          <w:szCs w:val="22"/>
+          <w:bdr w:val="none" w:sz="0" w:space="0" w:color="auto" w:frame="1"/>
+        </w:rPr>
+        <w:t>Linear Search to find the element “20” in a given list of numbers</w:t>
+      </w:r>
+    </w:p>
+    <w:p>
+      <w:pPr>
+        <w:pStyle w:val="NormalWeb"/>
+        <w:shd w:val="clear" w:color="auto" w:fill="FFFFFF"/>
+        <w:spacing w:before="0" w:beforeAutospacing="0" w:after="150" w:afterAutospacing="0"/>
+        <w:textAlignment w:val="baseline"/>
+        <w:rPr>
+          <w:rFonts w:ascii="PT Sans" w:hAnsi="PT Sans" w:cs="Arial"/>
+          <w:sz w:val="22"/>
+          <w:szCs w:val="22"/>
+        </w:rPr>
+      </w:pPr>
+    </w:p>
+    <w:p>
+      <w:pPr>
+        <w:rPr>
+          <w:rFonts w:ascii="PT Sans" w:hAnsi="PT Sans"/>
           <w:b/>
           <w:color w:val="525252" w:themeColor="accent3" w:themeShade="80"/>
-          <w:sz w:val="36"/>
+          <w:sz w:val="28"/>
+          <w:szCs w:val="22"/>
+        </w:rPr>
+      </w:pPr>
+      <w:r>
+        <w:rPr>
+          <w:rFonts w:ascii="PT Sans" w:hAnsi="PT Sans"/>
+          <w:b/>
+          <w:color w:val="525252" w:themeColor="accent3" w:themeShade="80"/>
+          <w:sz w:val="28"/>
+          <w:szCs w:val="22"/>
+        </w:rPr>
+        <w:t>BINARY</w:t>
+      </w:r>
+      <w:r>
+        <w:rPr>
+          <w:rFonts w:ascii="PT Sans" w:hAnsi="PT Sans"/>
+          <w:b/>
+          <w:color w:val="525252" w:themeColor="accent3" w:themeShade="80"/>
+          <w:sz w:val="28"/>
+          <w:szCs w:val="22"/>
+        </w:rPr>
+        <w:t xml:space="preserve"> SEARCH</w:t>
+      </w:r>
+    </w:p>
+    <w:p>
+      <w:pPr>
+        <w:pStyle w:val="ListParagraph"/>
+        <w:numPr>
+          <w:ilvl w:val="0"/>
+          <w:numId w:val="1"/>
+        </w:numPr>
+        <w:rPr>
+          <w:rFonts w:ascii="PT Sans" w:hAnsi="PT Sans"/>
+          <w:color w:val="000000" w:themeColor="text1"/>
+          <w:sz w:val="22"/>
+          <w:szCs w:val="22"/>
+        </w:rPr>
+      </w:pPr>
+      <w:r>
+        <w:rPr>
+          <w:rFonts w:ascii="PT Sans" w:hAnsi="PT Sans"/>
+          <w:color w:val="000000" w:themeColor="text1"/>
+          <w:sz w:val="22"/>
+          <w:szCs w:val="22"/>
+        </w:rPr>
+        <w:t xml:space="preserve">Array </w:t>
+      </w:r>
+      <w:r>
+        <w:rPr>
+          <w:rFonts w:ascii="PT Sans" w:hAnsi="PT Sans"/>
+          <w:color w:val="000000" w:themeColor="text1"/>
+          <w:sz w:val="22"/>
+          <w:szCs w:val="22"/>
+        </w:rPr>
+        <w:t>should be SORTED to apply binary search on it</w:t>
+      </w:r>
+    </w:p>
+    <w:p>
+      <w:pPr>
+        <w:pStyle w:val="NormalWeb"/>
+        <w:shd w:val="clear" w:color="auto" w:fill="FFFFFF"/>
+        <w:spacing w:before="0" w:beforeAutospacing="0" w:after="150" w:afterAutospacing="0"/>
+        <w:textAlignment w:val="baseline"/>
+        <w:rPr>
+          <w:rFonts w:ascii="PT Sans" w:hAnsi="PT Sans" w:cs="Arial"/>
+          <w:sz w:val="10"/>
+          <w:szCs w:val="22"/>
+        </w:rPr>
+      </w:pPr>
+    </w:p>
+    <w:p>
+      <w:pPr>
+        <w:pStyle w:val="NormalWeb"/>
+        <w:shd w:val="clear" w:color="auto" w:fill="FFFFFF"/>
+        <w:spacing w:before="0" w:beforeAutospacing="0" w:after="150" w:afterAutospacing="0"/>
+        <w:jc w:val="center"/>
+        <w:textAlignment w:val="baseline"/>
+        <w:rPr>
+          <w:rFonts w:ascii="PT Sans" w:hAnsi="PT Sans" w:cs="Arial"/>
+          <w:sz w:val="22"/>
+          <w:szCs w:val="22"/>
+        </w:rPr>
+      </w:pPr>
+      <w:r>
+        <w:rPr>
+          <w:rFonts w:ascii="PT Sans" w:hAnsi="PT Sans" w:cs="Arial"/>
+          <w:sz w:val="22"/>
+          <w:szCs w:val="22"/>
+        </w:rPr>
+        <w:fldChar w:fldCharType="begin"/>
+      </w:r>
+      <w:r>
+        <w:rPr>
+          <w:rFonts w:ascii="PT Sans" w:hAnsi="PT Sans" w:cs="Arial"/>
+          <w:sz w:val="22"/>
+          <w:szCs w:val="22"/>
+        </w:rPr>
+        <w:instrText xml:space="preserve"> INCLUDEPICTURE "https://media.geeksforgeeks.org/wp-content/cdn-uploads/Binary-Search.png" \* MERGEFORMATINET </w:instrText>
+      </w:r>
+      <w:r>
+        <w:rPr>
+          <w:rFonts w:ascii="PT Sans" w:hAnsi="PT Sans" w:cs="Arial"/>
+          <w:sz w:val="22"/>
+          <w:szCs w:val="22"/>
+        </w:rPr>
+        <w:fldChar w:fldCharType="separate"/>
+      </w:r>
+      <w:r>
+        <w:rPr>
+          <w:rFonts w:ascii="PT Sans" w:hAnsi="PT Sans" w:cs="Arial"/>
+          <w:noProof/>
+          <w:sz w:val="22"/>
+          <w:szCs w:val="22"/>
+        </w:rPr>
+        <w:drawing>
+          <wp:inline distT="0" distB="0" distL="0" distR="0" wp14:anchorId="1F7CF903" wp14:editId="1CA4DA81">
+            <wp:extent cx="4363911" cy="2429499"/>
+            <wp:effectExtent l="0" t="0" r="5080" b="0"/>
+            <wp:docPr id="1" name="Picture 1" descr="https://media.geeksforgeeks.org/wp-content/cdn-uploads/Binary-Search.png"/>
+            <wp:cNvGraphicFramePr>
+              <a:graphicFrameLocks xmlns:a="http://schemas.openxmlformats.org/drawingml/2006/main" noChangeAspect="1"/>
+            </wp:cNvGraphicFramePr>
+            <a:graphic xmlns:a="http://schemas.openxmlformats.org/drawingml/2006/main">
+              <a:graphicData uri="http://schemas.openxmlformats.org/drawingml/2006/picture">
+                <pic:pic xmlns:pic="http://schemas.openxmlformats.org/drawingml/2006/picture">
+                  <pic:nvPicPr>
+                    <pic:cNvPr id="0" name="Picture 2" descr="https://media.geeksforgeeks.org/wp-content/cdn-uploads/Binary-Search.png"/>
+                    <pic:cNvPicPr>
+                      <a:picLocks noChangeAspect="1" noChangeArrowheads="1"/>
+                    </pic:cNvPicPr>
+                  </pic:nvPicPr>
+                  <pic:blipFill>
+                    <a:blip r:embed="rId6">
+                      <a:extLst>
+                        <a:ext uri="{28A0092B-C50C-407E-A947-70E740481C1C}">
+                          <a14:useLocalDpi xmlns:a14="http://schemas.microsoft.com/office/drawing/2010/main" val="0"/>
+                        </a:ext>
+                      </a:extLst>
+                    </a:blip>
+                    <a:srcRect/>
+                    <a:stretch>
+                      <a:fillRect/>
+                    </a:stretch>
+                  </pic:blipFill>
+                  <pic:spPr bwMode="auto">
+                    <a:xfrm>
+                      <a:off x="0" y="0"/>
+                      <a:ext cx="4387559" cy="2442664"/>
+                    </a:xfrm>
+                    <a:prstGeom prst="rect">
+                      <a:avLst/>
+                    </a:prstGeom>
+                    <a:noFill/>
+                    <a:ln>
+                      <a:noFill/>
+                    </a:ln>
+                  </pic:spPr>
+                </pic:pic>
+              </a:graphicData>
+            </a:graphic>
+          </wp:inline>
+        </w:drawing>
+      </w:r>
+      <w:r>
+        <w:rPr>
+          <w:rFonts w:ascii="PT Sans" w:hAnsi="PT Sans" w:cs="Arial"/>
+          <w:sz w:val="22"/>
+          <w:szCs w:val="22"/>
+        </w:rPr>
+        <w:fldChar w:fldCharType="end"/>
+      </w:r>
+    </w:p>
+    <w:p>
+      <w:pPr>
+        <w:pStyle w:val="NormalWeb"/>
+        <w:shd w:val="clear" w:color="auto" w:fill="FFFFFF"/>
+        <w:spacing w:before="0" w:beforeAutospacing="0" w:after="0" w:afterAutospacing="0"/>
+        <w:jc w:val="center"/>
+        <w:textAlignment w:val="baseline"/>
+        <w:rPr>
+          <w:rStyle w:val="Strong"/>
+          <w:rFonts w:ascii="PT Sans" w:hAnsi="PT Sans" w:cs="Arial"/>
+          <w:sz w:val="22"/>
+          <w:szCs w:val="22"/>
+          <w:bdr w:val="none" w:sz="0" w:space="0" w:color="auto" w:frame="1"/>
+        </w:rPr>
+      </w:pPr>
+      <w:r>
+        <w:rPr>
+          <w:rStyle w:val="Strong"/>
+          <w:rFonts w:ascii="PT Sans" w:hAnsi="PT Sans" w:cs="Arial"/>
+          <w:sz w:val="22"/>
+          <w:szCs w:val="22"/>
+          <w:bdr w:val="none" w:sz="0" w:space="0" w:color="auto" w:frame="1"/>
+        </w:rPr>
+        <w:t>Binary Search to find the element “23” in a given list of numbers</w:t>
+      </w:r>
+    </w:p>
+    <w:p>
+      <w:pPr>
+        <w:pStyle w:val="NormalWeb"/>
+        <w:shd w:val="clear" w:color="auto" w:fill="FFFFFF"/>
+        <w:spacing w:before="0" w:beforeAutospacing="0" w:after="0" w:afterAutospacing="0"/>
+        <w:textAlignment w:val="baseline"/>
+        <w:rPr>
+          <w:rFonts w:ascii="PT Sans" w:hAnsi="PT Sans" w:cs="Arial"/>
+          <w:sz w:val="22"/>
+          <w:szCs w:val="22"/>
+        </w:rPr>
+      </w:pPr>
+    </w:p>
+    <w:p>
+      <w:pPr>
+        <w:shd w:val="clear" w:color="auto" w:fill="FFFFFF"/>
+        <w:jc w:val="both"/>
+        <w:textAlignment w:val="baseline"/>
+        <w:rPr>
+          <w:rFonts w:ascii="PT Sans" w:eastAsia="Times New Roman" w:hAnsi="PT Sans" w:cs="Arial"/>
+          <w:szCs w:val="22"/>
+        </w:rPr>
+      </w:pPr>
+      <w:r>
+        <w:rPr>
+          <w:rFonts w:ascii="PT Sans" w:eastAsia="Times New Roman" w:hAnsi="PT Sans" w:cs="Arial"/>
+          <w:b/>
+          <w:bCs/>
+          <w:szCs w:val="22"/>
+          <w:bdr w:val="none" w:sz="0" w:space="0" w:color="auto" w:frame="1"/>
+        </w:rPr>
+        <w:t>Linear Search vs Binary Search</w:t>
+      </w:r>
+    </w:p>
+    <w:p>
+      <w:pPr>
+        <w:numPr>
+          <w:ilvl w:val="0"/>
+          <w:numId w:val="2"/>
+        </w:numPr>
+        <w:shd w:val="clear" w:color="auto" w:fill="FFFFFF"/>
+        <w:ind w:left="540"/>
+        <w:jc w:val="both"/>
+        <w:textAlignment w:val="baseline"/>
+        <w:rPr>
+          <w:rFonts w:ascii="PT Sans" w:eastAsia="Times New Roman" w:hAnsi="PT Sans" w:cs="Arial"/>
+          <w:sz w:val="22"/>
+          <w:szCs w:val="22"/>
+        </w:rPr>
+      </w:pPr>
+      <w:r>
+        <w:rPr>
+          <w:rFonts w:ascii="PT Sans" w:eastAsia="Times New Roman" w:hAnsi="PT Sans" w:cs="Arial"/>
+          <w:sz w:val="22"/>
+          <w:szCs w:val="22"/>
+        </w:rPr>
+        <w:t xml:space="preserve">Input data needs to be </w:t>
+      </w:r>
+      <w:r>
+        <w:rPr>
+          <w:rFonts w:ascii="PT Sans" w:eastAsia="Times New Roman" w:hAnsi="PT Sans" w:cs="Arial"/>
+          <w:i/>
+          <w:sz w:val="22"/>
+          <w:szCs w:val="22"/>
+        </w:rPr>
+        <w:t>sorted</w:t>
+      </w:r>
+      <w:r>
+        <w:rPr>
+          <w:rFonts w:ascii="PT Sans" w:eastAsia="Times New Roman" w:hAnsi="PT Sans" w:cs="Arial"/>
+          <w:sz w:val="22"/>
+          <w:szCs w:val="22"/>
+        </w:rPr>
+        <w:t xml:space="preserve"> in Binary Search and not in Linear Search</w:t>
+      </w:r>
+    </w:p>
+    <w:p>
+      <w:pPr>
+        <w:numPr>
+          <w:ilvl w:val="0"/>
+          <w:numId w:val="2"/>
+        </w:numPr>
+        <w:shd w:val="clear" w:color="auto" w:fill="FFFFFF"/>
+        <w:ind w:left="540"/>
+        <w:jc w:val="both"/>
+        <w:textAlignment w:val="baseline"/>
+        <w:rPr>
+          <w:rFonts w:ascii="PT Sans" w:eastAsia="Times New Roman" w:hAnsi="PT Sans" w:cs="Arial"/>
+          <w:i/>
+          <w:sz w:val="22"/>
+          <w:szCs w:val="22"/>
+        </w:rPr>
+      </w:pPr>
+      <w:r>
+        <w:rPr>
+          <w:rFonts w:ascii="PT Sans" w:eastAsia="Times New Roman" w:hAnsi="PT Sans" w:cs="Arial"/>
+          <w:sz w:val="22"/>
+          <w:szCs w:val="22"/>
+        </w:rPr>
+        <w:t>Linear search does the </w:t>
+      </w:r>
+      <w:r>
+        <w:rPr>
+          <w:rFonts w:ascii="PT Sans" w:eastAsia="Times New Roman" w:hAnsi="PT Sans" w:cs="Arial"/>
+          <w:i/>
+          <w:sz w:val="22"/>
+          <w:szCs w:val="22"/>
+        </w:rPr>
+        <w:t>sequential access</w:t>
+      </w:r>
+      <w:r>
+        <w:rPr>
+          <w:rFonts w:ascii="PT Sans" w:eastAsia="Times New Roman" w:hAnsi="PT Sans" w:cs="Arial"/>
+          <w:sz w:val="22"/>
+          <w:szCs w:val="22"/>
+        </w:rPr>
+        <w:t xml:space="preserve">; </w:t>
+      </w:r>
+      <w:r>
+        <w:rPr>
+          <w:rFonts w:ascii="PT Sans" w:eastAsia="Times New Roman" w:hAnsi="PT Sans" w:cs="Arial"/>
+          <w:sz w:val="22"/>
+          <w:szCs w:val="22"/>
+        </w:rPr>
+        <w:t xml:space="preserve">Binary search </w:t>
+      </w:r>
+      <w:r>
+        <w:rPr>
+          <w:rFonts w:ascii="PT Sans" w:eastAsia="Times New Roman" w:hAnsi="PT Sans" w:cs="Arial"/>
+          <w:sz w:val="22"/>
+          <w:szCs w:val="22"/>
+        </w:rPr>
+        <w:t>acces</w:t>
+      </w:r>
+      <w:r>
+        <w:rPr>
+          <w:rFonts w:ascii="PT Sans" w:eastAsia="Times New Roman" w:hAnsi="PT Sans" w:cs="Arial"/>
+          <w:sz w:val="22"/>
+          <w:szCs w:val="22"/>
+        </w:rPr>
+        <w:t>ses</w:t>
+      </w:r>
+      <w:r>
+        <w:rPr>
+          <w:rFonts w:ascii="PT Sans" w:eastAsia="Times New Roman" w:hAnsi="PT Sans" w:cs="Arial"/>
+          <w:sz w:val="22"/>
+          <w:szCs w:val="22"/>
+        </w:rPr>
+        <w:t xml:space="preserve"> </w:t>
+      </w:r>
+      <w:r>
+        <w:rPr>
+          <w:rFonts w:ascii="PT Sans" w:eastAsia="Times New Roman" w:hAnsi="PT Sans" w:cs="Arial"/>
+          <w:i/>
+          <w:sz w:val="22"/>
+          <w:szCs w:val="22"/>
+        </w:rPr>
+        <w:t>data randomly.</w:t>
+      </w:r>
+    </w:p>
+    <w:p>
+      <w:pPr>
+        <w:numPr>
+          <w:ilvl w:val="0"/>
+          <w:numId w:val="2"/>
+        </w:numPr>
+        <w:shd w:val="clear" w:color="auto" w:fill="FFFFFF"/>
+        <w:ind w:left="540"/>
+        <w:jc w:val="both"/>
+        <w:textAlignment w:val="baseline"/>
+        <w:rPr>
+          <w:rFonts w:ascii="PT Sans" w:eastAsia="Times New Roman" w:hAnsi="PT Sans" w:cs="Arial"/>
+          <w:b/>
+          <w:i/>
+          <w:sz w:val="22"/>
+          <w:szCs w:val="22"/>
+        </w:rPr>
+      </w:pPr>
+      <w:r>
+        <w:rPr>
+          <w:rFonts w:ascii="PT Sans" w:eastAsia="Times New Roman" w:hAnsi="PT Sans" w:cs="Arial"/>
+          <w:sz w:val="22"/>
+          <w:szCs w:val="22"/>
+        </w:rPr>
+        <w:t xml:space="preserve">Time complexity of linear search </w:t>
+      </w:r>
+      <w:r>
+        <w:rPr>
+          <w:rFonts w:ascii="PT Sans" w:eastAsia="Times New Roman" w:hAnsi="PT Sans" w:cs="Arial"/>
+          <w:sz w:val="22"/>
+          <w:szCs w:val="22"/>
+        </w:rPr>
+        <w:t xml:space="preserve">is </w:t>
+      </w:r>
+      <w:r>
+        <w:rPr>
+          <w:rFonts w:ascii="PT Sans" w:eastAsia="Times New Roman" w:hAnsi="PT Sans" w:cs="Arial"/>
+          <w:b/>
+          <w:i/>
+          <w:sz w:val="22"/>
+          <w:szCs w:val="22"/>
+        </w:rPr>
+        <w:t>O(n</w:t>
+      </w:r>
+      <w:proofErr w:type="gramStart"/>
+      <w:r>
+        <w:rPr>
+          <w:rFonts w:ascii="PT Sans" w:eastAsia="Times New Roman" w:hAnsi="PT Sans" w:cs="Arial"/>
+          <w:b/>
+          <w:i/>
+          <w:sz w:val="22"/>
+          <w:szCs w:val="22"/>
+        </w:rPr>
+        <w:t>)</w:t>
+      </w:r>
+      <w:r>
+        <w:rPr>
+          <w:rFonts w:ascii="PT Sans" w:eastAsia="Times New Roman" w:hAnsi="PT Sans" w:cs="Arial"/>
+          <w:sz w:val="22"/>
+          <w:szCs w:val="22"/>
+        </w:rPr>
+        <w:t xml:space="preserve"> ,</w:t>
+      </w:r>
+      <w:proofErr w:type="gramEnd"/>
+      <w:r>
+        <w:rPr>
+          <w:rFonts w:ascii="PT Sans" w:eastAsia="Times New Roman" w:hAnsi="PT Sans" w:cs="Arial"/>
+          <w:sz w:val="22"/>
+          <w:szCs w:val="22"/>
+        </w:rPr>
+        <w:t xml:space="preserve"> Binary search </w:t>
+      </w:r>
+      <w:r>
+        <w:rPr>
+          <w:rFonts w:ascii="PT Sans" w:eastAsia="Times New Roman" w:hAnsi="PT Sans" w:cs="Arial"/>
+          <w:sz w:val="22"/>
+          <w:szCs w:val="22"/>
+        </w:rPr>
+        <w:t xml:space="preserve">- </w:t>
+      </w:r>
+      <w:r>
+        <w:rPr>
+          <w:rFonts w:ascii="PT Sans" w:eastAsia="Times New Roman" w:hAnsi="PT Sans" w:cs="Arial"/>
+          <w:b/>
+          <w:i/>
+          <w:sz w:val="22"/>
+          <w:szCs w:val="22"/>
+        </w:rPr>
+        <w:t>O(log n).</w:t>
+      </w:r>
+    </w:p>
+    <w:p>
+      <w:pPr>
+        <w:pStyle w:val="NormalWeb"/>
+        <w:shd w:val="clear" w:color="auto" w:fill="FFFFFF"/>
+        <w:spacing w:before="0" w:beforeAutospacing="0" w:after="0" w:afterAutospacing="0"/>
+        <w:textAlignment w:val="baseline"/>
+        <w:rPr>
+          <w:rFonts w:ascii="PT Sans" w:hAnsi="PT Sans" w:cs="Arial"/>
+          <w:sz w:val="22"/>
+          <w:szCs w:val="22"/>
         </w:rPr>
       </w:pPr>
       <w:bookmarkStart w:id="0" w:name="_GoBack"/>
       <w:bookmarkEnd w:id="0"/>
+    </w:p>
+    <w:p>
+      <w:pPr>
+        <w:pStyle w:val="NormalWeb"/>
+        <w:shd w:val="clear" w:color="auto" w:fill="FFFFFF"/>
+        <w:spacing w:before="0" w:beforeAutospacing="0" w:after="150" w:afterAutospacing="0"/>
+        <w:jc w:val="center"/>
+        <w:textAlignment w:val="baseline"/>
+        <w:rPr>
+          <w:rFonts w:ascii="PT Sans" w:hAnsi="PT Sans" w:cs="Arial"/>
+          <w:sz w:val="22"/>
+          <w:szCs w:val="22"/>
+        </w:rPr>
+      </w:pPr>
+    </w:p>
+    <w:p>
+      <w:pPr>
+        <w:rPr>
+          <w:rFonts w:ascii="PT Sans" w:hAnsi="PT Sans"/>
+          <w:b/>
+          <w:color w:val="525252" w:themeColor="accent3" w:themeShade="80"/>
+          <w:sz w:val="22"/>
+          <w:szCs w:val="22"/>
+        </w:rPr>
+      </w:pPr>
+    </w:p>
+    <w:p>
+      <w:pPr>
+        <w:rPr>
+          <w:rFonts w:ascii="PT Sans" w:hAnsi="PT Sans"/>
+          <w:b/>
+          <w:color w:val="525252" w:themeColor="accent3" w:themeShade="80"/>
+          <w:sz w:val="22"/>
+          <w:szCs w:val="22"/>
+        </w:rPr>
+      </w:pPr>
     </w:p>
     <w:sectPr>
       <w:pgSz w:w="12240" w:h="15840"/>
@@ -73,6 +755,278 @@
     </w:sectPr>
   </w:body>
 </w:document>
+</file>
+
+<file path=word/numbering.xml><?xml version="1.0" encoding="utf-8"?>
+<w:numbering xmlns:wpc="http://schemas.microsoft.com/office/word/2010/wordprocessingCanvas" xmlns:cx="http://schemas.microsoft.com/office/drawing/2014/chartex" xmlns:cx1="http://schemas.microsoft.com/office/drawing/2015/9/8/chartex" xmlns:cx2="http://schemas.microsoft.com/office/drawing/2015/10/21/chartex" xmlns:cx3="http://schemas.microsoft.com/office/drawing/2016/5/9/chartex" xmlns:cx4="http://schemas.microsoft.com/office/drawing/2016/5/10/chartex" xmlns:cx5="http://schemas.microsoft.com/office/drawing/2016/5/11/chartex" xmlns:cx6="http://schemas.microsoft.com/office/drawing/2016/5/12/chartex" xmlns:cx7="http://schemas.microsoft.com/office/drawing/2016/5/13/chartex" xmlns:cx8="http://schemas.microsoft.com/office/drawing/2016/5/14/chartex" xmlns:mc="http://schemas.openxmlformats.org/markup-compatibility/2006" xmlns:aink="http://schemas.microsoft.com/office/drawing/2016/ink" xmlns:am3d="http://schemas.microsoft.com/office/drawing/2017/model3d" xmlns:o="urn:schemas-microsoft-com:office:office" xmlns:r="http://schemas.openxmlformats.org/officeDocument/2006/relationships" xmlns:m="http://schemas.openxmlformats.org/officeDocument/2006/math" xmlns:v="urn:schemas-microsoft-com:vml" xmlns:wp14="http://schemas.microsoft.com/office/word/2010/wordprocessingDrawing" xmlns:wp="http://schemas.openxmlformats.org/drawingml/2006/wordprocessingDrawing" xmlns:w10="urn:schemas-microsoft-com:office:word" xmlns:w="http://schemas.openxmlformats.org/wordprocessingml/2006/main" xmlns:w14="http://schemas.microsoft.com/office/word/2010/wordml" xmlns:w15="http://schemas.microsoft.com/office/word/2012/wordml" xmlns:w16cid="http://schemas.microsoft.com/office/word/2016/wordml/cid" xmlns:w16se="http://schemas.microsoft.com/office/word/2015/wordml/symex" xmlns:wpg="http://schemas.microsoft.com/office/word/2010/wordprocessingGroup" xmlns:wpi="http://schemas.microsoft.com/office/word/2010/wordprocessingInk" xmlns:wne="http://schemas.microsoft.com/office/word/2006/wordml" xmlns:wps="http://schemas.microsoft.com/office/word/2010/wordprocessingShape" mc:Ignorable="w14 w15 w16se w16cid wp14">
+  <w:abstractNum w:abstractNumId="0" w15:restartNumberingAfterBreak="0">
+    <w:nsid w:val="67A501B0"/>
+    <w:multiLevelType w:val="multilevel"/>
+    <w:tmpl w:val="F350FB54"/>
+    <w:lvl w:ilvl="0">
+      <w:start w:val="1"/>
+      <w:numFmt w:val="bullet"/>
+      <w:lvlText w:val=""/>
+      <w:lvlJc w:val="left"/>
+      <w:pPr>
+        <w:tabs>
+          <w:tab w:val="num" w:pos="720"/>
+        </w:tabs>
+        <w:ind w:left="720" w:hanging="360"/>
+      </w:pPr>
+      <w:rPr>
+        <w:rFonts w:ascii="Symbol" w:hAnsi="Symbol" w:hint="default"/>
+        <w:sz w:val="20"/>
+      </w:rPr>
+    </w:lvl>
+    <w:lvl w:ilvl="1" w:tentative="1">
+      <w:start w:val="1"/>
+      <w:numFmt w:val="bullet"/>
+      <w:lvlText w:val=""/>
+      <w:lvlJc w:val="left"/>
+      <w:pPr>
+        <w:tabs>
+          <w:tab w:val="num" w:pos="1440"/>
+        </w:tabs>
+        <w:ind w:left="1440" w:hanging="360"/>
+      </w:pPr>
+      <w:rPr>
+        <w:rFonts w:ascii="Symbol" w:hAnsi="Symbol" w:hint="default"/>
+        <w:sz w:val="20"/>
+      </w:rPr>
+    </w:lvl>
+    <w:lvl w:ilvl="2" w:tentative="1">
+      <w:start w:val="1"/>
+      <w:numFmt w:val="bullet"/>
+      <w:lvlText w:val=""/>
+      <w:lvlJc w:val="left"/>
+      <w:pPr>
+        <w:tabs>
+          <w:tab w:val="num" w:pos="2160"/>
+        </w:tabs>
+        <w:ind w:left="2160" w:hanging="360"/>
+      </w:pPr>
+      <w:rPr>
+        <w:rFonts w:ascii="Symbol" w:hAnsi="Symbol" w:hint="default"/>
+        <w:sz w:val="20"/>
+      </w:rPr>
+    </w:lvl>
+    <w:lvl w:ilvl="3" w:tentative="1">
+      <w:start w:val="1"/>
+      <w:numFmt w:val="bullet"/>
+      <w:lvlText w:val=""/>
+      <w:lvlJc w:val="left"/>
+      <w:pPr>
+        <w:tabs>
+          <w:tab w:val="num" w:pos="2880"/>
+        </w:tabs>
+        <w:ind w:left="2880" w:hanging="360"/>
+      </w:pPr>
+      <w:rPr>
+        <w:rFonts w:ascii="Symbol" w:hAnsi="Symbol" w:hint="default"/>
+        <w:sz w:val="20"/>
+      </w:rPr>
+    </w:lvl>
+    <w:lvl w:ilvl="4" w:tentative="1">
+      <w:start w:val="1"/>
+      <w:numFmt w:val="bullet"/>
+      <w:lvlText w:val=""/>
+      <w:lvlJc w:val="left"/>
+      <w:pPr>
+        <w:tabs>
+          <w:tab w:val="num" w:pos="3600"/>
+        </w:tabs>
+        <w:ind w:left="3600" w:hanging="360"/>
+      </w:pPr>
+      <w:rPr>
+        <w:rFonts w:ascii="Symbol" w:hAnsi="Symbol" w:hint="default"/>
+        <w:sz w:val="20"/>
+      </w:rPr>
+    </w:lvl>
+    <w:lvl w:ilvl="5" w:tentative="1">
+      <w:start w:val="1"/>
+      <w:numFmt w:val="bullet"/>
+      <w:lvlText w:val=""/>
+      <w:lvlJc w:val="left"/>
+      <w:pPr>
+        <w:tabs>
+          <w:tab w:val="num" w:pos="4320"/>
+        </w:tabs>
+        <w:ind w:left="4320" w:hanging="360"/>
+      </w:pPr>
+      <w:rPr>
+        <w:rFonts w:ascii="Symbol" w:hAnsi="Symbol" w:hint="default"/>
+        <w:sz w:val="20"/>
+      </w:rPr>
+    </w:lvl>
+    <w:lvl w:ilvl="6" w:tentative="1">
+      <w:start w:val="1"/>
+      <w:numFmt w:val="bullet"/>
+      <w:lvlText w:val=""/>
+      <w:lvlJc w:val="left"/>
+      <w:pPr>
+        <w:tabs>
+          <w:tab w:val="num" w:pos="5040"/>
+        </w:tabs>
+        <w:ind w:left="5040" w:hanging="360"/>
+      </w:pPr>
+      <w:rPr>
+        <w:rFonts w:ascii="Symbol" w:hAnsi="Symbol" w:hint="default"/>
+        <w:sz w:val="20"/>
+      </w:rPr>
+    </w:lvl>
+    <w:lvl w:ilvl="7" w:tentative="1">
+      <w:start w:val="1"/>
+      <w:numFmt w:val="bullet"/>
+      <w:lvlText w:val=""/>
+      <w:lvlJc w:val="left"/>
+      <w:pPr>
+        <w:tabs>
+          <w:tab w:val="num" w:pos="5760"/>
+        </w:tabs>
+        <w:ind w:left="5760" w:hanging="360"/>
+      </w:pPr>
+      <w:rPr>
+        <w:rFonts w:ascii="Symbol" w:hAnsi="Symbol" w:hint="default"/>
+        <w:sz w:val="20"/>
+      </w:rPr>
+    </w:lvl>
+    <w:lvl w:ilvl="8" w:tentative="1">
+      <w:start w:val="1"/>
+      <w:numFmt w:val="bullet"/>
+      <w:lvlText w:val=""/>
+      <w:lvlJc w:val="left"/>
+      <w:pPr>
+        <w:tabs>
+          <w:tab w:val="num" w:pos="6480"/>
+        </w:tabs>
+        <w:ind w:left="6480" w:hanging="360"/>
+      </w:pPr>
+      <w:rPr>
+        <w:rFonts w:ascii="Symbol" w:hAnsi="Symbol" w:hint="default"/>
+        <w:sz w:val="20"/>
+      </w:rPr>
+    </w:lvl>
+  </w:abstractNum>
+  <w:abstractNum w:abstractNumId="1" w15:restartNumberingAfterBreak="0">
+    <w:nsid w:val="68543AA7"/>
+    <w:multiLevelType w:val="hybridMultilevel"/>
+    <w:tmpl w:val="C4DE0ECC"/>
+    <w:lvl w:ilvl="0" w:tplc="003C4364">
+      <w:numFmt w:val="bullet"/>
+      <w:lvlText w:val="-"/>
+      <w:lvlJc w:val="left"/>
+      <w:pPr>
+        <w:ind w:left="720" w:hanging="360"/>
+      </w:pPr>
+      <w:rPr>
+        <w:rFonts w:ascii="Calibri" w:eastAsiaTheme="minorHAnsi" w:hAnsi="Calibri" w:cs="Calibri" w:hint="default"/>
+      </w:rPr>
+    </w:lvl>
+    <w:lvl w:ilvl="1" w:tplc="04090003" w:tentative="1">
+      <w:start w:val="1"/>
+      <w:numFmt w:val="bullet"/>
+      <w:lvlText w:val="o"/>
+      <w:lvlJc w:val="left"/>
+      <w:pPr>
+        <w:ind w:left="1440" w:hanging="360"/>
+      </w:pPr>
+      <w:rPr>
+        <w:rFonts w:ascii="Courier New" w:hAnsi="Courier New" w:cs="Courier New" w:hint="default"/>
+      </w:rPr>
+    </w:lvl>
+    <w:lvl w:ilvl="2" w:tplc="04090005" w:tentative="1">
+      <w:start w:val="1"/>
+      <w:numFmt w:val="bullet"/>
+      <w:lvlText w:val=""/>
+      <w:lvlJc w:val="left"/>
+      <w:pPr>
+        <w:ind w:left="2160" w:hanging="360"/>
+      </w:pPr>
+      <w:rPr>
+        <w:rFonts w:ascii="Wingdings" w:hAnsi="Wingdings" w:hint="default"/>
+      </w:rPr>
+    </w:lvl>
+    <w:lvl w:ilvl="3" w:tplc="04090001" w:tentative="1">
+      <w:start w:val="1"/>
+      <w:numFmt w:val="bullet"/>
+      <w:lvlText w:val=""/>
+      <w:lvlJc w:val="left"/>
+      <w:pPr>
+        <w:ind w:left="2880" w:hanging="360"/>
+      </w:pPr>
+      <w:rPr>
+        <w:rFonts w:ascii="Symbol" w:hAnsi="Symbol" w:hint="default"/>
+      </w:rPr>
+    </w:lvl>
+    <w:lvl w:ilvl="4" w:tplc="04090003" w:tentative="1">
+      <w:start w:val="1"/>
+      <w:numFmt w:val="bullet"/>
+      <w:lvlText w:val="o"/>
+      <w:lvlJc w:val="left"/>
+      <w:pPr>
+        <w:ind w:left="3600" w:hanging="360"/>
+      </w:pPr>
+      <w:rPr>
+        <w:rFonts w:ascii="Courier New" w:hAnsi="Courier New" w:cs="Courier New" w:hint="default"/>
+      </w:rPr>
+    </w:lvl>
+    <w:lvl w:ilvl="5" w:tplc="04090005" w:tentative="1">
+      <w:start w:val="1"/>
+      <w:numFmt w:val="bullet"/>
+      <w:lvlText w:val=""/>
+      <w:lvlJc w:val="left"/>
+      <w:pPr>
+        <w:ind w:left="4320" w:hanging="360"/>
+      </w:pPr>
+      <w:rPr>
+        <w:rFonts w:ascii="Wingdings" w:hAnsi="Wingdings" w:hint="default"/>
+      </w:rPr>
+    </w:lvl>
+    <w:lvl w:ilvl="6" w:tplc="04090001" w:tentative="1">
+      <w:start w:val="1"/>
+      <w:numFmt w:val="bullet"/>
+      <w:lvlText w:val=""/>
+      <w:lvlJc w:val="left"/>
+      <w:pPr>
+        <w:ind w:left="5040" w:hanging="360"/>
+      </w:pPr>
+      <w:rPr>
+        <w:rFonts w:ascii="Symbol" w:hAnsi="Symbol" w:hint="default"/>
+      </w:rPr>
+    </w:lvl>
+    <w:lvl w:ilvl="7" w:tplc="04090003" w:tentative="1">
+      <w:start w:val="1"/>
+      <w:numFmt w:val="bullet"/>
+      <w:lvlText w:val="o"/>
+      <w:lvlJc w:val="left"/>
+      <w:pPr>
+        <w:ind w:left="5760" w:hanging="360"/>
+      </w:pPr>
+      <w:rPr>
+        <w:rFonts w:ascii="Courier New" w:hAnsi="Courier New" w:cs="Courier New" w:hint="default"/>
+      </w:rPr>
+    </w:lvl>
+    <w:lvl w:ilvl="8" w:tplc="04090005" w:tentative="1">
+      <w:start w:val="1"/>
+      <w:numFmt w:val="bullet"/>
+      <w:lvlText w:val=""/>
+      <w:lvlJc w:val="left"/>
+      <w:pPr>
+        <w:ind w:left="6480" w:hanging="360"/>
+      </w:pPr>
+      <w:rPr>
+        <w:rFonts w:ascii="Wingdings" w:hAnsi="Wingdings" w:hint="default"/>
+      </w:rPr>
+    </w:lvl>
+  </w:abstractNum>
+  <w:num w:numId="1">
+    <w:abstractNumId w:val="1"/>
+  </w:num>
+  <w:num w:numId="2">
+    <w:abstractNumId w:val="0"/>
+  </w:num>
+</w:numbering>
 </file>
 
 <file path=word/styles.xml><?xml version="1.0" encoding="utf-8"?>
@@ -494,6 +1448,42 @@
     <w:semiHidden/>
     <w:unhideWhenUsed/>
   </w:style>
+  <w:style w:type="paragraph" w:styleId="NormalWeb">
+    <w:name w:val="Normal (Web)"/>
+    <w:basedOn w:val="Normal"/>
+    <w:uiPriority w:val="99"/>
+    <w:semiHidden/>
+    <w:unhideWhenUsed/>
+    <w:rsid w:val="00B74581"/>
+    <w:pPr>
+      <w:spacing w:before="100" w:beforeAutospacing="1" w:after="100" w:afterAutospacing="1"/>
+    </w:pPr>
+    <w:rPr>
+      <w:rFonts w:ascii="Times New Roman" w:eastAsia="Times New Roman" w:hAnsi="Times New Roman" w:cs="Times New Roman"/>
+    </w:rPr>
+  </w:style>
+  <w:style w:type="character" w:styleId="Strong">
+    <w:name w:val="Strong"/>
+    <w:basedOn w:val="DefaultParagraphFont"/>
+    <w:uiPriority w:val="22"/>
+    <w:qFormat/>
+    <w:rsid w:val="00B74581"/>
+    <w:rPr>
+      <w:b/>
+      <w:bCs/>
+    </w:rPr>
+  </w:style>
+  <w:style w:type="paragraph" w:styleId="ListParagraph">
+    <w:name w:val="List Paragraph"/>
+    <w:basedOn w:val="Normal"/>
+    <w:uiPriority w:val="34"/>
+    <w:qFormat/>
+    <w:rsid w:val="00B74581"/>
+    <w:pPr>
+      <w:ind w:left="720"/>
+      <w:contextualSpacing/>
+    </w:pPr>
+  </w:style>
 </w:styles>
 </file>
 

</xml_diff>